<commit_message>
logboek bijghewerkt en procesverslag afgemaakt
</commit_message>
<xml_diff>
--- a/Verslagen/Procesverslag/Procesverslag - P4P - NHL-Helpdeskbot - Versie 1.0.docx
+++ b/Verslagen/Procesverslag/Procesverslag - P4P - NHL-Helpdeskbot - Versie 1.0.docx
@@ -1745,6 +1745,166 @@
     </w:p>
     <w:p>
       <w:pPr>
+        <w:pStyle w:val="TOC2"/>
+      </w:pPr>
+      <w:r>
+        <w:t>4.3</w:t>
+      </w:r>
+      <w:r>
+        <w:t xml:space="preserve"> </w:t>
+      </w:r>
+      <w:r>
+        <w:t>Week 17</w:t>
+      </w:r>
+      <w:r>
+        <w:ptab w:relativeTo="margin" w:alignment="right" w:leader="dot"/>
+      </w:r>
+      <w:r>
+        <w:t>8</w:t>
+      </w:r>
+    </w:p>
+    <w:p>
+      <w:pPr>
+        <w:pStyle w:val="TOC2"/>
+      </w:pPr>
+      <w:r>
+        <w:t>4.4</w:t>
+      </w:r>
+      <w:r>
+        <w:t xml:space="preserve"> </w:t>
+      </w:r>
+      <w:r>
+        <w:t>Week 18</w:t>
+      </w:r>
+      <w:r>
+        <w:ptab w:relativeTo="margin" w:alignment="right" w:leader="dot"/>
+      </w:r>
+      <w:r>
+        <w:t>8</w:t>
+      </w:r>
+    </w:p>
+    <w:p>
+      <w:pPr>
+        <w:pStyle w:val="TOC2"/>
+      </w:pPr>
+      <w:r>
+        <w:t>4.5</w:t>
+      </w:r>
+      <w:r>
+        <w:t xml:space="preserve"> </w:t>
+      </w:r>
+      <w:r>
+        <w:t>Week 19</w:t>
+      </w:r>
+      <w:r>
+        <w:ptab w:relativeTo="margin" w:alignment="right" w:leader="dot"/>
+      </w:r>
+      <w:r>
+        <w:t>8</w:t>
+      </w:r>
+    </w:p>
+    <w:p>
+      <w:pPr>
+        <w:pStyle w:val="TOC2"/>
+      </w:pPr>
+      <w:r>
+        <w:t>4.6</w:t>
+      </w:r>
+      <w:r>
+        <w:t xml:space="preserve"> </w:t>
+      </w:r>
+      <w:r>
+        <w:t>Week 20</w:t>
+      </w:r>
+      <w:r>
+        <w:ptab w:relativeTo="margin" w:alignment="right" w:leader="dot"/>
+      </w:r>
+      <w:r>
+        <w:t>8</w:t>
+      </w:r>
+    </w:p>
+    <w:p>
+      <w:pPr>
+        <w:pStyle w:val="TOC2"/>
+      </w:pPr>
+      <w:r>
+        <w:t>4.7</w:t>
+      </w:r>
+      <w:r>
+        <w:t xml:space="preserve"> </w:t>
+      </w:r>
+      <w:r>
+        <w:t>Week 21</w:t>
+      </w:r>
+      <w:r>
+        <w:ptab w:relativeTo="margin" w:alignment="right" w:leader="dot"/>
+      </w:r>
+      <w:r>
+        <w:t>8</w:t>
+      </w:r>
+    </w:p>
+    <w:p>
+      <w:pPr>
+        <w:pStyle w:val="TOC2"/>
+      </w:pPr>
+      <w:r>
+        <w:t>4.8</w:t>
+      </w:r>
+      <w:r>
+        <w:t xml:space="preserve"> </w:t>
+      </w:r>
+      <w:r>
+        <w:t>Week 22</w:t>
+      </w:r>
+      <w:r>
+        <w:ptab w:relativeTo="margin" w:alignment="right" w:leader="dot"/>
+      </w:r>
+      <w:r>
+        <w:t>9</w:t>
+      </w:r>
+    </w:p>
+    <w:p>
+      <w:pPr>
+        <w:pStyle w:val="TOC2"/>
+      </w:pPr>
+      <w:r>
+        <w:t>4.0</w:t>
+      </w:r>
+      <w:r>
+        <w:t xml:space="preserve"> </w:t>
+      </w:r>
+      <w:r>
+        <w:t>Week 23</w:t>
+      </w:r>
+      <w:r>
+        <w:ptab w:relativeTo="margin" w:alignment="right" w:leader="dot"/>
+      </w:r>
+      <w:r>
+        <w:t>9</w:t>
+      </w:r>
+    </w:p>
+    <w:p>
+      <w:pPr>
+        <w:pStyle w:val="TOC2"/>
+      </w:pPr>
+      <w:r>
+        <w:t>4.10</w:t>
+      </w:r>
+      <w:r>
+        <w:t xml:space="preserve"> </w:t>
+      </w:r>
+      <w:r>
+        <w:t>Week 24</w:t>
+      </w:r>
+      <w:r>
+        <w:ptab w:relativeTo="margin" w:alignment="right" w:leader="dot"/>
+      </w:r>
+      <w:r>
+        <w:t>9</w:t>
+      </w:r>
+    </w:p>
+    <w:p>
+      <w:pPr>
         <w:rPr>
           <w:rFonts w:ascii="Times New Roman" w:hAnsi="Times New Roman" w:cs="Times New Roman"/>
           <w:b/>
@@ -1779,8 +1939,17 @@
           <w:szCs w:val="24"/>
           <w:lang w:val="nl-NL"/>
         </w:rPr>
-        <w:t>?</w:t>
-      </w:r>
+        <w:t>10</w:t>
+      </w:r>
+      <w:bookmarkStart w:id="0" w:name="_GoBack"/>
+      <w:bookmarkEnd w:id="0"/>
+    </w:p>
+    <w:p>
+      <w:pPr>
+        <w:rPr>
+          <w:lang w:val="nl-NL"/>
+        </w:rPr>
+      </w:pPr>
     </w:p>
     <w:p>
       <w:pPr>
@@ -5606,7 +5775,72 @@
           <w:sz w:val="24"/>
           <w:lang w:val="nl-NL"/>
         </w:rPr>
-        <w:t>W</w:t>
+        <w:t>Week 17</w:t>
+      </w:r>
+    </w:p>
+    <w:p>
+      <w:pPr>
+        <w:jc w:val="both"/>
+        <w:rPr>
+          <w:rFonts w:asciiTheme="majorHAnsi" w:hAnsiTheme="majorHAnsi"/>
+          <w:sz w:val="24"/>
+          <w:lang w:val="nl-NL"/>
+        </w:rPr>
+      </w:pPr>
+      <w:r>
+        <w:rPr>
+          <w:rFonts w:asciiTheme="majorHAnsi" w:hAnsiTheme="majorHAnsi"/>
+          <w:sz w:val="24"/>
+          <w:lang w:val="nl-NL"/>
+        </w:rPr>
+        <w:t>In week 17 zijn we verder gegaan met het programmeren van de NHL-Helpdeskbot. Er zijn aparte classes gemaakt voor verschillende commands. Ook zijn we bezig geweest met het schrijven van het Functioneel ontwerp. Die is deze week afgemaakt, gecontroleerd door de opdrachtgever, de feedback van toegepast en dit opgestuurd via blackboard naar Nynke.</w:t>
+      </w:r>
+    </w:p>
+    <w:p>
+      <w:pPr>
+        <w:jc w:val="both"/>
+        <w:rPr>
+          <w:rFonts w:asciiTheme="majorHAnsi" w:hAnsiTheme="majorHAnsi"/>
+          <w:sz w:val="24"/>
+          <w:lang w:val="nl-NL"/>
+        </w:rPr>
+      </w:pPr>
+      <w:r>
+        <w:rPr>
+          <w:rFonts w:asciiTheme="majorHAnsi" w:hAnsiTheme="majorHAnsi"/>
+          <w:sz w:val="24"/>
+          <w:lang w:val="nl-NL"/>
+        </w:rPr>
+        <w:t xml:space="preserve">Het proces verloopt voorspoedig, voor ons gevoel liggen we al voor op schema en er is dan ook geen stress binnen de groep. Iedereen kan zijn taak rustig uitvoeren en waar nodig tijd en ruimte inplannen om met andere dingen bezig te gaan. </w:t>
+      </w:r>
+    </w:p>
+    <w:p>
+      <w:pPr>
+        <w:jc w:val="both"/>
+        <w:rPr>
+          <w:rFonts w:asciiTheme="majorHAnsi" w:hAnsiTheme="majorHAnsi"/>
+          <w:b/>
+          <w:sz w:val="24"/>
+          <w:lang w:val="nl-NL"/>
+        </w:rPr>
+      </w:pPr>
+      <w:r>
+        <w:rPr>
+          <w:rFonts w:asciiTheme="majorHAnsi" w:hAnsiTheme="majorHAnsi"/>
+          <w:b/>
+          <w:sz w:val="24"/>
+          <w:lang w:val="nl-NL"/>
+        </w:rPr>
+        <w:t>4.4</w:t>
+      </w:r>
+      <w:r>
+        <w:rPr>
+          <w:rFonts w:asciiTheme="majorHAnsi" w:hAnsiTheme="majorHAnsi"/>
+          <w:b/>
+          <w:sz w:val="24"/>
+          <w:lang w:val="nl-NL"/>
+        </w:rPr>
+        <w:tab/>
       </w:r>
       <w:r>
         <w:rPr>
@@ -5616,7 +5850,7 @@
           <w:sz w:val="24"/>
           <w:lang w:val="nl-NL"/>
         </w:rPr>
-        <w:t>eek 17</w:t>
+        <w:t xml:space="preserve">Week 18 </w:t>
       </w:r>
     </w:p>
     <w:p>
@@ -5624,17 +5858,28 @@
         <w:jc w:val="both"/>
         <w:rPr>
           <w:rFonts w:asciiTheme="majorHAnsi" w:hAnsiTheme="majorHAnsi"/>
-          <w:sz w:val="24"/>
-          <w:lang w:val="nl-NL"/>
-        </w:rPr>
-      </w:pPr>
-      <w:r>
-        <w:rPr>
-          <w:rFonts w:asciiTheme="majorHAnsi" w:hAnsiTheme="majorHAnsi"/>
-          <w:sz w:val="24"/>
-          <w:lang w:val="nl-NL"/>
-        </w:rPr>
-        <w:t>In week 17 zijn we verder gegaan met het programmeren van de NHL-Helpdeskbot. Er zijn aparte classes gemaakt voor verschillende commands. Ook zijn we bezig geweest met het schrijven van het Functioneel ontwerp. Die is deze week afgemaakt, gecontroleerd door de opdrachtgever, de feedback van toegepast en dit opgestuurd via blackboard naar Nynke.</w:t>
+          <w:color w:val="0070C0"/>
+          <w:sz w:val="24"/>
+          <w:lang w:val="nl-NL"/>
+        </w:rPr>
+      </w:pPr>
+      <w:r>
+        <w:rPr>
+          <w:rFonts w:asciiTheme="majorHAnsi" w:hAnsiTheme="majorHAnsi"/>
+          <w:color w:val="0070C0"/>
+          <w:sz w:val="24"/>
+          <w:lang w:val="nl-NL"/>
+        </w:rPr>
+        <w:t>Meivakantie</w:t>
+      </w:r>
+      <w:r>
+        <w:rPr>
+          <w:rFonts w:asciiTheme="majorHAnsi" w:hAnsiTheme="majorHAnsi"/>
+          <w:color w:val="0070C0"/>
+          <w:sz w:val="24"/>
+          <w:lang w:val="nl-NL"/>
+        </w:rPr>
+        <w:t xml:space="preserve"> en koningsdag</w:t>
       </w:r>
     </w:p>
     <w:p>
@@ -5642,17 +5887,38 @@
         <w:jc w:val="both"/>
         <w:rPr>
           <w:rFonts w:asciiTheme="majorHAnsi" w:hAnsiTheme="majorHAnsi"/>
-          <w:sz w:val="24"/>
-          <w:lang w:val="nl-NL"/>
-        </w:rPr>
-      </w:pPr>
-      <w:r>
-        <w:rPr>
-          <w:rFonts w:asciiTheme="majorHAnsi" w:hAnsiTheme="majorHAnsi"/>
-          <w:sz w:val="24"/>
-          <w:lang w:val="nl-NL"/>
-        </w:rPr>
-        <w:t xml:space="preserve">Het proces verloopt voorspoedig, voor ons gevoel liggen we al voor op schema en er is dan ook geen stress binnen de groep. Iedereen kan zijn taak rustig uitvoeren en waar nodig tijd en ruimte inplannen om met andere dingen bezig te gaan. </w:t>
+          <w:b/>
+          <w:sz w:val="24"/>
+          <w:lang w:val="nl-NL"/>
+        </w:rPr>
+      </w:pPr>
+      <w:r>
+        <w:rPr>
+          <w:rFonts w:asciiTheme="majorHAnsi" w:hAnsiTheme="majorHAnsi"/>
+          <w:b/>
+          <w:sz w:val="24"/>
+          <w:lang w:val="nl-NL"/>
+        </w:rPr>
+        <w:t>4.5</w:t>
+      </w:r>
+      <w:r>
+        <w:rPr>
+          <w:rFonts w:asciiTheme="majorHAnsi" w:hAnsiTheme="majorHAnsi"/>
+          <w:b/>
+          <w:sz w:val="24"/>
+          <w:lang w:val="nl-NL"/>
+        </w:rPr>
+        <w:tab/>
+      </w:r>
+      <w:r>
+        <w:rPr>
+          <w:rFonts w:asciiTheme="majorHAnsi" w:hAnsiTheme="majorHAnsi"/>
+          <w:b/>
+          <w:color w:val="0070C0"/>
+          <w:sz w:val="24"/>
+          <w:lang w:val="nl-NL"/>
+        </w:rPr>
+        <w:t>Week 19</w:t>
       </w:r>
     </w:p>
     <w:p>
@@ -5660,20 +5926,64 @@
         <w:jc w:val="both"/>
         <w:rPr>
           <w:rFonts w:asciiTheme="majorHAnsi" w:hAnsiTheme="majorHAnsi"/>
+          <w:sz w:val="24"/>
+          <w:lang w:val="nl-NL"/>
+        </w:rPr>
+      </w:pPr>
+      <w:r>
+        <w:rPr>
+          <w:rFonts w:asciiTheme="majorHAnsi" w:hAnsiTheme="majorHAnsi"/>
+          <w:sz w:val="24"/>
+          <w:lang w:val="nl-NL"/>
+        </w:rPr>
+        <w:t xml:space="preserve">In week 19 zijn we wederom verder gegaan met het programmeren. We hebben zoals in week 18 voorgesteld werd door onze tutor een dictionary toegevoegd aan het programma, zodat we alle IF-statements voor het beantwoorden van de vragen eruit konden halen. In deze week is het tussenrapport ook geschreven en afgemaakt. Als feedback hebben we veel positieve reacties gehoord vanuit zowel de opdrachtgever als de tutor. We gaan ons deze week en volgende week ook focussen op het binnenhalen van vragen. Er worden afspraken gemaakt met middelbare scholen om de bot te testen en zoveel mogelijk vragen te verzamelen. Ook is er eindelijk contact gelegd met studentenloket en het studie adviescentrum. Die gaan volgende week dinsdag op 17/05/2016 in gesprek met elkaar om zaken te overleggen. </w:t>
+      </w:r>
+      <w:r>
+        <w:rPr>
+          <w:rFonts w:asciiTheme="majorHAnsi" w:hAnsiTheme="majorHAnsi"/>
+          <w:sz w:val="24"/>
+          <w:lang w:val="nl-NL"/>
+        </w:rPr>
+        <w:t>Als dit is geweest krijgen wij van hun een reactie over het maken van een afspraak.</w:t>
+      </w:r>
+    </w:p>
+    <w:p>
+      <w:pPr>
+        <w:jc w:val="both"/>
+        <w:rPr>
+          <w:rFonts w:asciiTheme="majorHAnsi" w:hAnsiTheme="majorHAnsi"/>
+          <w:b/>
+          <w:sz w:val="24"/>
+          <w:lang w:val="nl-NL"/>
+        </w:rPr>
+      </w:pPr>
+      <w:r>
+        <w:rPr>
+          <w:rFonts w:asciiTheme="majorHAnsi" w:hAnsiTheme="majorHAnsi"/>
+          <w:b/>
+          <w:sz w:val="24"/>
+          <w:lang w:val="nl-NL"/>
+        </w:rPr>
+        <w:t>4.6</w:t>
+      </w:r>
+      <w:r>
+        <w:rPr>
+          <w:rFonts w:asciiTheme="majorHAnsi" w:hAnsiTheme="majorHAnsi"/>
+          <w:b/>
+          <w:sz w:val="24"/>
+          <w:lang w:val="nl-NL"/>
+        </w:rPr>
+        <w:tab/>
+      </w:r>
+      <w:r>
+        <w:rPr>
+          <w:rFonts w:asciiTheme="majorHAnsi" w:hAnsiTheme="majorHAnsi"/>
           <w:b/>
           <w:color w:val="0070C0"/>
           <w:sz w:val="24"/>
           <w:lang w:val="nl-NL"/>
         </w:rPr>
-      </w:pPr>
-      <w:r>
-        <w:rPr>
-          <w:rFonts w:asciiTheme="majorHAnsi" w:hAnsiTheme="majorHAnsi"/>
-          <w:b/>
-          <w:sz w:val="24"/>
-          <w:lang w:val="nl-NL"/>
-        </w:rPr>
-        <w:t>Week 18 meivakantie en koningsdag</w:t>
+        <w:t>Week 20</w:t>
       </w:r>
     </w:p>
     <w:p>
@@ -5681,19 +5991,37 @@
         <w:jc w:val="both"/>
         <w:rPr>
           <w:rFonts w:asciiTheme="majorHAnsi" w:hAnsiTheme="majorHAnsi"/>
-          <w:b/>
-          <w:sz w:val="24"/>
-          <w:lang w:val="nl-NL"/>
-        </w:rPr>
-      </w:pPr>
-      <w:r>
-        <w:rPr>
-          <w:rFonts w:asciiTheme="majorHAnsi" w:hAnsiTheme="majorHAnsi"/>
-          <w:b/>
-          <w:sz w:val="24"/>
-          <w:lang w:val="nl-NL"/>
-        </w:rPr>
-        <w:t>4.3</w:t>
+          <w:sz w:val="24"/>
+          <w:lang w:val="nl-NL"/>
+        </w:rPr>
+      </w:pPr>
+      <w:r>
+        <w:rPr>
+          <w:rFonts w:asciiTheme="majorHAnsi" w:hAnsiTheme="majorHAnsi"/>
+          <w:sz w:val="24"/>
+          <w:lang w:val="nl-NL"/>
+        </w:rPr>
+        <w:t>In week 20 hebben we stappen gemaakt in de wijze waarop we de vragen en antwoorden kunnen worden aangepast of worden toegevoegd. Hiervoor zijn we bezig gegaan met het toevoegen van een admin account die dat kan uitvoeren. Ook is er deze week weer een gesprek geweest met de tutor en de opdrachtgever. We hebben stappen gemaakt in het vinden van vragen en antwoorden en Ruud heeft te horen gekregen dat mensen van het studentenloket en studieadviescentrum om de tafel willen om de NHL-Helpdeskbot te bespreken.</w:t>
+      </w:r>
+    </w:p>
+    <w:p>
+      <w:pPr>
+        <w:jc w:val="both"/>
+        <w:rPr>
+          <w:rFonts w:asciiTheme="majorHAnsi" w:hAnsiTheme="majorHAnsi"/>
+          <w:b/>
+          <w:sz w:val="24"/>
+          <w:lang w:val="nl-NL"/>
+        </w:rPr>
+      </w:pPr>
+      <w:r>
+        <w:rPr>
+          <w:rFonts w:asciiTheme="majorHAnsi" w:hAnsiTheme="majorHAnsi"/>
+          <w:b/>
+          <w:sz w:val="24"/>
+          <w:lang w:val="nl-NL"/>
+        </w:rPr>
+        <w:t>4.7</w:t>
       </w:r>
       <w:r>
         <w:rPr>
@@ -5712,7 +6040,88 @@
           <w:sz w:val="24"/>
           <w:lang w:val="nl-NL"/>
         </w:rPr>
-        <w:t>W</w:t>
+        <w:t>Week 21</w:t>
+      </w:r>
+    </w:p>
+    <w:p>
+      <w:pPr>
+        <w:jc w:val="both"/>
+        <w:rPr>
+          <w:rFonts w:asciiTheme="majorHAnsi" w:hAnsiTheme="majorHAnsi"/>
+          <w:sz w:val="24"/>
+          <w:lang w:val="nl-NL"/>
+        </w:rPr>
+      </w:pPr>
+      <w:r>
+        <w:rPr>
+          <w:rFonts w:asciiTheme="majorHAnsi" w:hAnsiTheme="majorHAnsi"/>
+          <w:sz w:val="24"/>
+          <w:lang w:val="nl-NL"/>
+        </w:rPr>
+        <w:t xml:space="preserve">In week 21 zijn we gestart met het maken van een library zodat vragen en antwoorden beter worden opgeslagen. Dezelfde week hebben we deze library compleet weggegooid en vervangen voor </w:t>
+      </w:r>
+      <w:r>
+        <w:rPr>
+          <w:rFonts w:asciiTheme="majorHAnsi" w:hAnsiTheme="majorHAnsi"/>
+          <w:sz w:val="24"/>
+          <w:lang w:val="nl-NL"/>
+        </w:rPr>
+        <w:t>J</w:t>
+      </w:r>
+      <w:r>
+        <w:rPr>
+          <w:rFonts w:asciiTheme="majorHAnsi" w:hAnsiTheme="majorHAnsi"/>
+          <w:sz w:val="24"/>
+          <w:lang w:val="nl-NL"/>
+        </w:rPr>
+        <w:t>son library database. Deze week hebben Reinder en Wander ook het interview gehad met studentenloket en studieadviescentrum en zij waren zeer enthousiast over het project en hadden niet verwacht dat dit mogelijk was. We zouden van hun mail ontvangen met alle vragen en de bijbehorende antwoorden die zij hebben. Ook zijn we deze week gestart met het opstellen van het eindrapport.</w:t>
+      </w:r>
+    </w:p>
+    <w:p>
+      <w:pPr>
+        <w:rPr>
+          <w:rFonts w:asciiTheme="majorHAnsi" w:hAnsiTheme="majorHAnsi"/>
+          <w:sz w:val="24"/>
+          <w:lang w:val="nl-NL"/>
+        </w:rPr>
+      </w:pPr>
+      <w:r>
+        <w:rPr>
+          <w:rFonts w:asciiTheme="majorHAnsi" w:hAnsiTheme="majorHAnsi"/>
+          <w:sz w:val="24"/>
+          <w:lang w:val="nl-NL"/>
+        </w:rPr>
+        <w:br w:type="page"/>
+      </w:r>
+    </w:p>
+    <w:p>
+      <w:pPr>
+        <w:jc w:val="both"/>
+        <w:rPr>
+          <w:rFonts w:asciiTheme="majorHAnsi" w:hAnsiTheme="majorHAnsi"/>
+          <w:b/>
+          <w:sz w:val="24"/>
+          <w:lang w:val="nl-NL"/>
+        </w:rPr>
+      </w:pPr>
+      <w:r>
+        <w:rPr>
+          <w:rFonts w:asciiTheme="majorHAnsi" w:hAnsiTheme="majorHAnsi"/>
+          <w:b/>
+          <w:sz w:val="24"/>
+          <w:lang w:val="nl-NL"/>
+        </w:rPr>
+        <w:lastRenderedPageBreak/>
+        <w:t>4.8</w:t>
+      </w:r>
+      <w:r>
+        <w:rPr>
+          <w:rFonts w:asciiTheme="majorHAnsi" w:hAnsiTheme="majorHAnsi"/>
+          <w:b/>
+          <w:sz w:val="24"/>
+          <w:lang w:val="nl-NL"/>
+        </w:rPr>
+        <w:tab/>
       </w:r>
       <w:r>
         <w:rPr>
@@ -5722,7 +6131,7 @@
           <w:sz w:val="24"/>
           <w:lang w:val="nl-NL"/>
         </w:rPr>
-        <w:t>eek 19</w:t>
+        <w:t>week 22</w:t>
       </w:r>
     </w:p>
     <w:p>
@@ -5740,15 +6149,7 @@
           <w:sz w:val="24"/>
           <w:lang w:val="nl-NL"/>
         </w:rPr>
-        <w:t xml:space="preserve">In week 19 zijn we wederom verder gegaan met het programmeren. We hebben zoals in week 18 voorgesteld werd door onze tutor een dictionary toegevoegd aan het programma, zodat we alle IF-statements voor het beantwoorden van de vragen eruit konden halen. In deze week is het tussenrapport ook geschreven en afgemaakt. Als feedback hebben we veel positieve reacties gehoord vanuit zowel de opdrachtgever als de tutor. We gaan ons deze week en volgende week ook focussen op het binnenhalen van vragen. Er worden afspraken gemaakt met middelbare scholen om de bot te testen en zoveel mogelijk vragen te verzamelen. Ook is er eindelijk contact gelegd met studentenloket en het studie adviescentrum. Die gaan volgende week dinsdag op 17/05/2016 in gesprek met elkaar om zaken te overleggen. </w:t>
-      </w:r>
-      <w:r>
-        <w:rPr>
-          <w:rFonts w:asciiTheme="majorHAnsi" w:hAnsiTheme="majorHAnsi"/>
-          <w:sz w:val="24"/>
-          <w:lang w:val="nl-NL"/>
-        </w:rPr>
-        <w:t>Als dit is geweest krijgen wij van hun een reactie over het maken van een afspraak.</w:t>
+        <w:t>In week 22 zijn we bezig gegaan met maken van categorieën zodat er in de code vragen in categorieën kunnen worden geplaatst. Ook is het eindrapport bijna compleet afgemaakt, alleen de conclusies en de aanbevelingen moeten nog beschreven worden. Ook zijn de juiste antwoorden met de juiste vragen gecombineerd en zijn die toegevoegd aan de chatbot.</w:t>
       </w:r>
     </w:p>
     <w:p>
@@ -5768,7 +6169,7 @@
           <w:sz w:val="24"/>
           <w:lang w:val="nl-NL"/>
         </w:rPr>
-        <w:t>4.4</w:t>
+        <w:t>4.9</w:t>
       </w:r>
       <w:r>
         <w:rPr>
@@ -5787,30 +6188,94 @@
           <w:sz w:val="24"/>
           <w:lang w:val="nl-NL"/>
         </w:rPr>
-        <w:t>W</w:t>
-      </w:r>
-      <w:r>
-        <w:rPr>
-          <w:rFonts w:asciiTheme="majorHAnsi" w:hAnsiTheme="majorHAnsi"/>
-          <w:b/>
+        <w:t>week 23</w:t>
+      </w:r>
+    </w:p>
+    <w:p>
+      <w:pPr>
+        <w:jc w:val="both"/>
+        <w:rPr>
+          <w:rFonts w:asciiTheme="majorHAnsi" w:hAnsiTheme="majorHAnsi"/>
           <w:color w:val="0070C0"/>
           <w:sz w:val="24"/>
           <w:lang w:val="nl-NL"/>
         </w:rPr>
-        <w:t>eek 20</w:t>
-      </w:r>
-      <w:bookmarkStart w:id="0" w:name="_GoBack"/>
-      <w:bookmarkEnd w:id="0"/>
+      </w:pPr>
+      <w:r>
+        <w:rPr>
+          <w:rFonts w:asciiTheme="majorHAnsi" w:hAnsiTheme="majorHAnsi"/>
+          <w:color w:val="0070C0"/>
+          <w:sz w:val="24"/>
+          <w:lang w:val="nl-NL"/>
+        </w:rPr>
+        <w:t>Is er niets gedaan i.v.m. tentamenweek</w:t>
+      </w:r>
+      <w:r>
+        <w:rPr>
+          <w:rFonts w:asciiTheme="majorHAnsi" w:hAnsiTheme="majorHAnsi"/>
+          <w:color w:val="0070C0"/>
+          <w:sz w:val="24"/>
+          <w:lang w:val="nl-NL"/>
+        </w:rPr>
+        <w:t>.</w:t>
+      </w:r>
     </w:p>
     <w:p>
       <w:pPr>
         <w:jc w:val="both"/>
         <w:rPr>
           <w:rFonts w:asciiTheme="majorHAnsi" w:hAnsiTheme="majorHAnsi"/>
-          <w:sz w:val="24"/>
-          <w:lang w:val="nl-NL"/>
-        </w:rPr>
-      </w:pPr>
+          <w:b/>
+          <w:sz w:val="24"/>
+          <w:lang w:val="nl-NL"/>
+        </w:rPr>
+      </w:pPr>
+      <w:r>
+        <w:rPr>
+          <w:rFonts w:asciiTheme="majorHAnsi" w:hAnsiTheme="majorHAnsi"/>
+          <w:b/>
+          <w:sz w:val="24"/>
+          <w:lang w:val="nl-NL"/>
+        </w:rPr>
+        <w:t>4.10</w:t>
+      </w:r>
+      <w:r>
+        <w:rPr>
+          <w:rFonts w:asciiTheme="majorHAnsi" w:hAnsiTheme="majorHAnsi"/>
+          <w:b/>
+          <w:sz w:val="24"/>
+          <w:lang w:val="nl-NL"/>
+        </w:rPr>
+        <w:tab/>
+      </w:r>
+      <w:r>
+        <w:rPr>
+          <w:rFonts w:asciiTheme="majorHAnsi" w:hAnsiTheme="majorHAnsi"/>
+          <w:b/>
+          <w:color w:val="0070C0"/>
+          <w:sz w:val="24"/>
+          <w:lang w:val="nl-NL"/>
+        </w:rPr>
+        <w:t>week 24</w:t>
+      </w:r>
+    </w:p>
+    <w:p>
+      <w:pPr>
+        <w:jc w:val="both"/>
+        <w:rPr>
+          <w:rFonts w:asciiTheme="majorHAnsi" w:hAnsiTheme="majorHAnsi"/>
+          <w:sz w:val="24"/>
+          <w:lang w:val="nl-NL"/>
+        </w:rPr>
+      </w:pPr>
+      <w:r>
+        <w:rPr>
+          <w:rFonts w:asciiTheme="majorHAnsi" w:hAnsiTheme="majorHAnsi"/>
+          <w:sz w:val="24"/>
+          <w:lang w:val="nl-NL"/>
+        </w:rPr>
+        <w:t>In week 24 is de afsluiting en hebben we de presentatie gemaakt. Ruud gaat het eindrapport presenteren en Wander en Geart demonstreren de Chatbot en leggen uit hoe deze werkt. In deze week zijn we ook bezig gegaan met het toevoegen van zoveel mogelijk key-words bij hetzelfde antwoord, zodat een vraag zo breed mogelijk gesteld kan worden. De presentatie zal plaatsvinden op donderdag 16/06/2016.</w:t>
+      </w:r>
     </w:p>
     <w:p>
       <w:pPr>
@@ -6183,7 +6648,7 @@
           <w:rPr>
             <w:noProof/>
           </w:rPr>
-          <w:t>8</w:t>
+          <w:t>2</w:t>
         </w:r>
         <w:r>
           <w:rPr>
@@ -7446,7 +7911,7 @@
 </file>
 
 <file path=customXml/itemProps1.xml><?xml version="1.0" encoding="utf-8"?>
-<ds:datastoreItem xmlns:ds="http://schemas.openxmlformats.org/officeDocument/2006/customXml" ds:itemID="{5F90839E-A7F9-4DFC-9A6F-CF9FF8F0107C}">
+<ds:datastoreItem xmlns:ds="http://schemas.openxmlformats.org/officeDocument/2006/customXml" ds:itemID="{8DD76BD7-0075-42F3-A495-A9E17A659731}">
   <ds:schemaRefs>
     <ds:schemaRef ds:uri="http://schemas.openxmlformats.org/officeDocument/2006/bibliography"/>
   </ds:schemaRefs>

</xml_diff>